<commit_message>
Fix marker printing issue
</commit_message>
<xml_diff>
--- a/magic_window/0df9d74c-a730-422a-ba25-e17df9afd46e/card_inside.docx
+++ b/magic_window/0df9d74c-a730-422a-ba25-e17df9afd46e/card_inside.docx
@@ -24,8 +24,12 @@
         <w:tblW w:w="15025" w:type="dxa"/>
         <w:tblInd w:w="846" w:type="dxa"/>
         <w:tblBorders>
-          <w:insideH w:val="single" w:sz="6" w:space="0" w:color="auto"/>
-          <w:insideV w:val="single" w:sz="6" w:space="0" w:color="auto"/>
+          <w:top w:val="none" w:sz="0" w:space="0" w:color="auto"/>
+          <w:left w:val="none" w:sz="0" w:space="0" w:color="auto"/>
+          <w:bottom w:val="none" w:sz="0" w:space="0" w:color="auto"/>
+          <w:right w:val="none" w:sz="0" w:space="0" w:color="auto"/>
+          <w:insideH w:val="none" w:sz="0" w:space="0" w:color="auto"/>
+          <w:insideV w:val="none" w:sz="0" w:space="0" w:color="auto"/>
         </w:tblBorders>
         <w:tblLook w:val="04A0" w:firstRow="1" w:lastRow="0" w:firstColumn="1" w:lastColumn="0" w:noHBand="0" w:noVBand="1"/>
       </w:tblPr>
@@ -41,6 +45,16 @@
           <w:tcPr>
             <w:tcW w:w="7654" w:type="dxa"/>
           </w:tcPr>
+          <w:p>
+            <w:pPr>
+              <w:tabs>
+                <w:tab w:val="left" w:pos="7740"/>
+                <w:tab w:val="left" w:pos="7920"/>
+              </w:tabs>
+              <w:ind w:left="-385" w:right="-112"/>
+              <w:jc w:val="center"/>
+            </w:pPr>
+          </w:p>
           <w:p>
             <w:pPr>
               <w:tabs>
@@ -155,15 +169,15 @@
                 </w14:textOutline>
               </w:rPr>
               <w:drawing>
-                <wp:anchor distT="0" distB="0" distL="114300" distR="114300" simplePos="0" relativeHeight="251662336" behindDoc="0" locked="0" layoutInCell="1" allowOverlap="1" wp14:anchorId="6ED0D4F1" wp14:editId="08907175">
+                <wp:anchor distT="0" distB="0" distL="114300" distR="114300" simplePos="0" relativeHeight="251662336" behindDoc="0" locked="0" layoutInCell="1" allowOverlap="1" wp14:anchorId="6ED0D4F1" wp14:editId="4E0A3509">
                   <wp:simplePos x="0" y="0"/>
                   <wp:positionH relativeFrom="column">
-                    <wp:posOffset>848475</wp:posOffset>
+                    <wp:posOffset>983615</wp:posOffset>
                   </wp:positionH>
                   <wp:positionV relativeFrom="paragraph">
-                    <wp:posOffset>12700</wp:posOffset>
+                    <wp:posOffset>151110</wp:posOffset>
                   </wp:positionV>
-                  <wp:extent cx="2856345" cy="2856345"/>
+                  <wp:extent cx="2856230" cy="2856230"/>
                   <wp:effectExtent l="0" t="0" r="1270" b="1270"/>
                   <wp:wrapNone/>
                   <wp:docPr id="3" name="Picture 3"/>
@@ -174,7 +188,7 @@
                     <a:graphicData uri="http://schemas.openxmlformats.org/drawingml/2006/picture">
                       <pic:pic xmlns:pic="http://schemas.openxmlformats.org/drawingml/2006/picture">
                         <pic:nvPicPr>
-                          <pic:cNvPr id="2" name="Picture 2"/>
+                          <pic:cNvPr id="3" name="Picture 3"/>
                           <pic:cNvPicPr/>
                         </pic:nvPicPr>
                         <pic:blipFill>
@@ -192,7 +206,7 @@
                         <pic:spPr>
                           <a:xfrm>
                             <a:off x="0" y="0"/>
-                            <a:ext cx="2856345" cy="2856345"/>
+                            <a:ext cx="2856230" cy="2856230"/>
                           </a:xfrm>
                           <a:prstGeom prst="rect">
                             <a:avLst/>
@@ -210,16 +224,6 @@
                 </wp:anchor>
               </w:drawing>
             </w:r>
-          </w:p>
-          <w:p>
-            <w:pPr>
-              <w:tabs>
-                <w:tab w:val="left" w:pos="7740"/>
-                <w:tab w:val="left" w:pos="7920"/>
-              </w:tabs>
-              <w:ind w:left="-385" w:right="-112"/>
-              <w:jc w:val="center"/>
-            </w:pPr>
           </w:p>
           <w:p>
             <w:pPr>
@@ -316,13 +320,13 @@
                 </w14:textOutline>
               </w:rPr>
               <w:drawing>
-                <wp:anchor distT="0" distB="0" distL="114300" distR="114300" simplePos="0" relativeHeight="251660288" behindDoc="0" locked="0" layoutInCell="1" allowOverlap="1" wp14:anchorId="26672FFF" wp14:editId="6A7187B5">
+                <wp:anchor distT="0" distB="0" distL="114300" distR="114300" simplePos="0" relativeHeight="251660288" behindDoc="0" locked="0" layoutInCell="1" allowOverlap="1" wp14:anchorId="26672FFF" wp14:editId="476C34C9">
                   <wp:simplePos x="0" y="0"/>
                   <wp:positionH relativeFrom="column">
                     <wp:posOffset>890270</wp:posOffset>
                   </wp:positionH>
                   <wp:positionV relativeFrom="paragraph">
-                    <wp:posOffset>1497330</wp:posOffset>
+                    <wp:posOffset>1821180</wp:posOffset>
                   </wp:positionV>
                   <wp:extent cx="2856345" cy="2856345"/>
                   <wp:effectExtent l="0" t="0" r="1270" b="1270"/>
@@ -339,7 +343,7 @@
                           <pic:cNvPicPr/>
                         </pic:nvPicPr>
                         <pic:blipFill>
-                          <a:blip r:embed="rId5">
+                          <a:blip r:embed="rId6">
                             <a:extLst>
                               <a:ext uri="{28A0092B-C50C-407E-A947-70E740481C1C}">
                                 <a14:useLocalDpi xmlns:a14="http://schemas.microsoft.com/office/drawing/2010/main" val="0"/>
@@ -398,13 +402,13 @@
               <mc:AlternateContent>
                 <mc:Choice Requires="wps">
                   <w:drawing>
-                    <wp:anchor distT="0" distB="0" distL="114300" distR="114300" simplePos="0" relativeHeight="251659264" behindDoc="0" locked="0" layoutInCell="1" allowOverlap="1" wp14:anchorId="05E405B8" wp14:editId="693F6704">
+                    <wp:anchor distT="0" distB="0" distL="114300" distR="114300" simplePos="0" relativeHeight="251659264" behindDoc="0" locked="0" layoutInCell="1" allowOverlap="1" wp14:anchorId="05E405B8" wp14:editId="3FE96149">
                       <wp:simplePos x="0" y="0"/>
                       <wp:positionH relativeFrom="column">
-                        <wp:posOffset>256284</wp:posOffset>
+                        <wp:posOffset>255905</wp:posOffset>
                       </wp:positionH>
                       <wp:positionV relativeFrom="paragraph">
-                        <wp:posOffset>276225</wp:posOffset>
+                        <wp:posOffset>428625</wp:posOffset>
                       </wp:positionV>
                       <wp:extent cx="4017010" cy="914400"/>
                       <wp:effectExtent l="0" t="0" r="8890" b="12700"/>
@@ -478,7 +482,7 @@
                                       <w:color w:val="000000"/>
                                       <w:lang w:eastAsia="en-GB"/>
                                     </w:rPr>
-                                    <w:t>Varun</w:t>
+                                    <w:t>Surbhi</w:t>
                                   </w:r>
                                   <w:r>
                                     <w:rPr>
@@ -488,7 +492,37 @@
                                       <w:color w:val="000000"/>
                                       <w:lang w:eastAsia="en-GB"/>
                                     </w:rPr>
-                                    <w:t>, this is just a dose of daily motivation to encourage and inspire you to be all that you can be. Reading a quote daily can change the direction of your entire day!</w:t>
+                                    <w:t xml:space="preserve">, </w:t>
+                                  </w:r>
+                                  <w:r>
+                                    <w:rPr>
+                                      <w:rFonts w:ascii="Arial" w:eastAsia="Times New Roman" w:hAnsi="Arial" w:cs="Arial"/>
+                                      <w:i/>
+                                      <w:iCs/>
+                                      <w:color w:val="000000"/>
+                                      <w:lang w:eastAsia="en-GB"/>
+                                    </w:rPr>
+                                    <w:t>this is just a dose of daily motivation to encourage and inspire you to be all that you can be.</w:t>
+                                  </w:r>
+                                  <w:r>
+                                    <w:rPr>
+                                      <w:rFonts w:ascii="Arial" w:eastAsia="Times New Roman" w:hAnsi="Arial" w:cs="Arial"/>
+                                      <w:i/>
+                                      <w:iCs/>
+                                      <w:color w:val="000000"/>
+                                      <w:lang w:eastAsia="en-GB"/>
+                                    </w:rPr>
+                                    <w:t xml:space="preserve"> </w:t>
+                                  </w:r>
+                                  <w:r>
+                                    <w:rPr>
+                                      <w:rFonts w:ascii="Arial" w:eastAsia="Times New Roman" w:hAnsi="Arial" w:cs="Arial"/>
+                                      <w:i/>
+                                      <w:iCs/>
+                                      <w:color w:val="000000"/>
+                                      <w:lang w:eastAsia="en-GB"/>
+                                    </w:rPr>
+                                    <w:t xml:space="preserve"> Reading a quote daily can change the direction of your entire day!</w:t>
                                   </w:r>
                                   <w:r>
                                     <w:rPr>
@@ -539,7 +573,7 @@
                 </mc:Choice>
                 <mc:Fallback>
                   <w:pict>
-                    <v:roundrect w14:anchorId="05E405B8" id="Rounded Rectangle 1" o:spid="_x0000_s1026" style="position:absolute;left:0;text-align:left;margin-left:20.2pt;margin-top:21.75pt;width:316.3pt;height:1in;z-index:251659264;visibility:visible;mso-wrap-style:square;mso-width-percent:0;mso-height-percent:0;mso-wrap-distance-left:9pt;mso-wrap-distance-top:0;mso-wrap-distance-right:9pt;mso-wrap-distance-bottom:0;mso-position-horizontal:absolute;mso-position-horizontal-relative:text;mso-position-vertical:absolute;mso-position-vertical-relative:text;mso-width-percent:0;mso-height-percent:0;mso-width-relative:margin;mso-height-relative:margin;v-text-anchor:middle" arcsize="10923f" o:gfxdata="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" fillcolor="#a950f9" strokecolor="black [1600]" strokeweight="1pt">
+                    <v:roundrect w14:anchorId="05E405B8" id="Rounded Rectangle 1" o:spid="_x0000_s1026" style="position:absolute;left:0;text-align:left;margin-left:20.15pt;margin-top:33.75pt;width:316.3pt;height:1in;z-index:251659264;visibility:visible;mso-wrap-style:square;mso-width-percent:0;mso-height-percent:0;mso-wrap-distance-left:9pt;mso-wrap-distance-top:0;mso-wrap-distance-right:9pt;mso-wrap-distance-bottom:0;mso-position-horizontal:absolute;mso-position-horizontal-relative:text;mso-position-vertical:absolute;mso-position-vertical-relative:text;mso-width-percent:0;mso-height-percent:0;mso-width-relative:margin;mso-height-relative:margin;v-text-anchor:middle" arcsize="10923f" o:gfxdata="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" fillcolor="#a950f9" strokecolor="black [1600]" strokeweight="1pt">
                       <v:fill opacity="20303f"/>
                       <v:stroke joinstyle="miter"/>
                       <v:textbox>
@@ -575,7 +609,7 @@
                                 <w:color w:val="000000"/>
                                 <w:lang w:eastAsia="en-GB"/>
                               </w:rPr>
-                              <w:t>Varun</w:t>
+                              <w:t>Surbhi</w:t>
                             </w:r>
                             <w:r>
                               <w:rPr>
@@ -585,7 +619,37 @@
                                 <w:color w:val="000000"/>
                                 <w:lang w:eastAsia="en-GB"/>
                               </w:rPr>
-                              <w:t>, this is just a dose of daily motivation to encourage and inspire you to be all that you can be. Reading a quote daily can change the direction of your entire day!</w:t>
+                              <w:t xml:space="preserve">, </w:t>
+                            </w:r>
+                            <w:r>
+                              <w:rPr>
+                                <w:rFonts w:ascii="Arial" w:eastAsia="Times New Roman" w:hAnsi="Arial" w:cs="Arial"/>
+                                <w:i/>
+                                <w:iCs/>
+                                <w:color w:val="000000"/>
+                                <w:lang w:eastAsia="en-GB"/>
+                              </w:rPr>
+                              <w:t>this is just a dose of daily motivation to encourage and inspire you to be all that you can be.</w:t>
+                            </w:r>
+                            <w:r>
+                              <w:rPr>
+                                <w:rFonts w:ascii="Arial" w:eastAsia="Times New Roman" w:hAnsi="Arial" w:cs="Arial"/>
+                                <w:i/>
+                                <w:iCs/>
+                                <w:color w:val="000000"/>
+                                <w:lang w:eastAsia="en-GB"/>
+                              </w:rPr>
+                              <w:t xml:space="preserve"> </w:t>
+                            </w:r>
+                            <w:r>
+                              <w:rPr>
+                                <w:rFonts w:ascii="Arial" w:eastAsia="Times New Roman" w:hAnsi="Arial" w:cs="Arial"/>
+                                <w:i/>
+                                <w:iCs/>
+                                <w:color w:val="000000"/>
+                                <w:lang w:eastAsia="en-GB"/>
+                              </w:rPr>
+                              <w:t xml:space="preserve"> Reading a quote daily can change the direction of your entire day!</w:t>
                             </w:r>
                             <w:r>
                               <w:rPr>
@@ -688,7 +752,7 @@
                           <pic:cNvPicPr/>
                         </pic:nvPicPr>
                         <pic:blipFill>
-                          <a:blip r:embed="rId6" cstate="print">
+                          <a:blip r:embed="rId7" cstate="print">
                             <a:extLst>
                               <a:ext uri="{28A0092B-C50C-407E-A947-70E740481C1C}">
                                 <a14:useLocalDpi xmlns:a14="http://schemas.microsoft.com/office/drawing/2010/main" val="0"/>
@@ -746,7 +810,28 @@
                 <w:sz w:val="18"/>
                 <w:szCs w:val="18"/>
               </w:rPr>
-              <w:t xml:space="preserve">   SCAN THE PHOTOGRAPH ON THE RIGHT THROUGH THE APP TO WATCH THE VIDEO</w:t>
+              <w:t xml:space="preserve">   SCAN THE PHOTOGRAPH</w:t>
+            </w:r>
+            <w:r>
+              <w:rPr>
+                <w:sz w:val="18"/>
+                <w:szCs w:val="18"/>
+              </w:rPr>
+              <w:t xml:space="preserve">S </w:t>
+            </w:r>
+            <w:r>
+              <w:rPr>
+                <w:sz w:val="18"/>
+                <w:szCs w:val="18"/>
+              </w:rPr>
+              <w:t xml:space="preserve">THROUGH THE APP TO WATCH THE </w:t>
+            </w:r>
+            <w:r>
+              <w:rPr>
+                <w:sz w:val="18"/>
+                <w:szCs w:val="18"/>
+              </w:rPr>
+              <w:t>MAGIC</w:t>
             </w:r>
             <w:r>
               <w:rPr>
@@ -830,7 +915,7 @@
                 <w:szCs w:val="21"/>
               </w:rPr>
             </w:pPr>
-            <w:hyperlink r:id="rId7" w:history="1">
+            <w:hyperlink r:id="rId8" w:history="1">
               <w:r>
                 <w:rPr>
                   <w:rStyle w:val="Hyperlink"/>
@@ -925,14 +1010,14 @@
         <v:path o:extrusionok="f" gradientshapeok="t" o:connecttype="rect"/>
         <o:lock v:ext="edit" aspectratio="t"/>
       </v:shapetype>
-      <v:shape id="_x0000_i1046" type="#_x0000_t75" style="width:60.55pt;height:43.35pt;visibility:visible;mso-wrap-style:square" o:bullet="t">
+      <v:shape id="_x0000_i1088" type="#_x0000_t75" style="width:60.4pt;height:42.95pt;visibility:visible;mso-wrap-style:square" o:bullet="t">
         <v:imagedata r:id="rId1" o:title=""/>
       </v:shape>
     </w:pict>
   </w:numPicBullet>
   <w:numPicBullet w:numPicBulletId="1">
     <w:pict>
-      <v:shape id="_x0000_i1047" type="#_x0000_t75" style="width:800.2pt;height:567.8pt;visibility:visible;mso-wrap-style:square" o:bullet="t">
+      <v:shape id="_x0000_i1089" type="#_x0000_t75" style="width:800.15pt;height:567.85pt;visibility:visible;mso-wrap-style:square" o:bullet="t">
         <v:imagedata r:id="rId2" o:title=""/>
       </v:shape>
     </w:pict>

</xml_diff>